<commit_message>
Caraval Website release v1.0.0 - Updated missing information in Protokoll.docx and readMe.txt
</commit_message>
<xml_diff>
--- a/Development/PM/Protokoll.docx
+++ b/Development/PM/Protokoll.docx
@@ -307,8 +307,6 @@
               <w:lang w:eastAsia="de-DE"/>
             </w:rPr>
           </w:pPr>
-          <w:bookmarkStart w:id="0" w:name="_GoBack"/>
-          <w:bookmarkEnd w:id="0"/>
         </w:p>
         <w:p>
           <w:pPr>
@@ -1471,11 +1469,105 @@
       <w:pPr>
         <w:pStyle w:val="berschrift1"/>
       </w:pPr>
-      <w:bookmarkStart w:id="1" w:name="_Toc499589270"/>
+      <w:bookmarkStart w:id="0" w:name="_Toc499589270"/>
       <w:r>
         <w:lastRenderedPageBreak/>
         <w:t>07.11.2017</w:t>
       </w:r>
+      <w:bookmarkEnd w:id="0"/>
+    </w:p>
+    <w:p>
+      <w:pPr>
+        <w:pStyle w:val="Listenabsatz"/>
+        <w:numPr>
+          <w:ilvl w:val="0"/>
+          <w:numId w:val="3"/>
+        </w:numPr>
+      </w:pPr>
+      <w:r>
+        <w:t>Soll</w:t>
+      </w:r>
+    </w:p>
+    <w:p>
+      <w:pPr>
+        <w:pStyle w:val="Listenabsatz"/>
+        <w:numPr>
+          <w:ilvl w:val="1"/>
+          <w:numId w:val="3"/>
+        </w:numPr>
+      </w:pPr>
+      <w:r>
+        <w:t>Projekt einlesen</w:t>
+      </w:r>
+    </w:p>
+    <w:p>
+      <w:pPr>
+        <w:pStyle w:val="Listenabsatz"/>
+        <w:numPr>
+          <w:ilvl w:val="0"/>
+          <w:numId w:val="3"/>
+        </w:numPr>
+      </w:pPr>
+      <w:r>
+        <w:t>Kann</w:t>
+      </w:r>
+    </w:p>
+    <w:p>
+      <w:pPr>
+        <w:pStyle w:val="Listenabsatz"/>
+        <w:numPr>
+          <w:ilvl w:val="1"/>
+          <w:numId w:val="3"/>
+        </w:numPr>
+      </w:pPr>
+      <w:r>
+        <w:t>WBS anfangen</w:t>
+      </w:r>
+    </w:p>
+    <w:p>
+      <w:pPr>
+        <w:pStyle w:val="Listenabsatz"/>
+        <w:numPr>
+          <w:ilvl w:val="1"/>
+          <w:numId w:val="3"/>
+        </w:numPr>
+      </w:pPr>
+      <w:r>
+        <w:t>Einarbeitung in HTML, CSS und JS</w:t>
+      </w:r>
+    </w:p>
+    <w:p>
+      <w:pPr>
+        <w:pStyle w:val="Listenabsatz"/>
+        <w:numPr>
+          <w:ilvl w:val="0"/>
+          <w:numId w:val="3"/>
+        </w:numPr>
+      </w:pPr>
+      <w:r>
+        <w:t>Probleme</w:t>
+      </w:r>
+    </w:p>
+    <w:p>
+      <w:pPr>
+        <w:pStyle w:val="Listenabsatz"/>
+        <w:numPr>
+          <w:ilvl w:val="1"/>
+          <w:numId w:val="3"/>
+        </w:numPr>
+      </w:pPr>
+      <w:r>
+        <w:t>Die Einarbeitung in den Technologien war nicht einfach, da ich mich damit nie wirklich befasst habe</w:t>
+      </w:r>
+    </w:p>
+    <w:p>
+      <w:pPr>
+        <w:pStyle w:val="berschrift1"/>
+      </w:pPr>
+      <w:bookmarkStart w:id="1" w:name="_Toc499589271"/>
+      <w:r>
+        <w:t>08.11.2017</w:t>
+      </w:r>
       <w:bookmarkEnd w:id="1"/>
     </w:p>
     <w:p>
@@ -1499,7 +1591,31 @@
         </w:numPr>
       </w:pPr>
       <w:r>
-        <w:t>Projekt einlesen</w:t>
+        <w:t>Pflichtenheft in TP anfangen</w:t>
+      </w:r>
+    </w:p>
+    <w:p>
+      <w:pPr>
+        <w:pStyle w:val="Listenabsatz"/>
+        <w:numPr>
+          <w:ilvl w:val="1"/>
+          <w:numId w:val="3"/>
+        </w:numPr>
+      </w:pPr>
+      <w:r>
+        <w:t>Vorgehensmodell auswählen</w:t>
+      </w:r>
+    </w:p>
+    <w:p>
+      <w:pPr>
+        <w:pStyle w:val="Listenabsatz"/>
+        <w:numPr>
+          <w:ilvl w:val="1"/>
+          <w:numId w:val="3"/>
+        </w:numPr>
+      </w:pPr>
+      <w:r>
+        <w:t>Grundlegende Kenntnisse der benutzten Technologien</w:t>
       </w:r>
     </w:p>
     <w:p>
@@ -1523,19 +1639,19 @@
         </w:numPr>
       </w:pPr>
       <w:r>
-        <w:t>WBS anfangen</w:t>
-      </w:r>
-    </w:p>
-    <w:p>
-      <w:pPr>
-        <w:pStyle w:val="Listenabsatz"/>
-        <w:numPr>
-          <w:ilvl w:val="1"/>
-          <w:numId w:val="3"/>
-        </w:numPr>
-      </w:pPr>
-      <w:r>
-        <w:t>Einarbeitung in HTML, CSS und JS</w:t>
+        <w:t>WBS vervollständigen</w:t>
+      </w:r>
+    </w:p>
+    <w:p>
+      <w:pPr>
+        <w:pStyle w:val="Listenabsatz"/>
+        <w:numPr>
+          <w:ilvl w:val="1"/>
+          <w:numId w:val="3"/>
+        </w:numPr>
+      </w:pPr>
+      <w:r>
+        <w:t>Vorgehensmodell ausgewählt</w:t>
       </w:r>
     </w:p>
     <w:p>
@@ -1559,136 +1675,18 @@
         </w:numPr>
       </w:pPr>
       <w:r>
-        <w:t>Die Einarbeitung in den Technologien war nicht einfach, da ich mich damit nie wirklich befasst habe</w:t>
+        <w:t>Das letzte Pflichtenheft habe ich vor ein Jahr geschrieben</w:t>
       </w:r>
     </w:p>
     <w:p>
       <w:pPr>
         <w:pStyle w:val="berschrift1"/>
       </w:pPr>
-      <w:bookmarkStart w:id="2" w:name="_Toc499589271"/>
-      <w:r>
-        <w:t>08.11.2017</w:t>
+      <w:bookmarkStart w:id="2" w:name="_Toc499589272"/>
+      <w:r>
+        <w:t>09.11.2017</w:t>
       </w:r>
       <w:bookmarkEnd w:id="2"/>
-    </w:p>
-    <w:p>
-      <w:pPr>
-        <w:pStyle w:val="Listenabsatz"/>
-        <w:numPr>
-          <w:ilvl w:val="0"/>
-          <w:numId w:val="3"/>
-        </w:numPr>
-      </w:pPr>
-      <w:r>
-        <w:t>Soll</w:t>
-      </w:r>
-    </w:p>
-    <w:p>
-      <w:pPr>
-        <w:pStyle w:val="Listenabsatz"/>
-        <w:numPr>
-          <w:ilvl w:val="1"/>
-          <w:numId w:val="3"/>
-        </w:numPr>
-      </w:pPr>
-      <w:r>
-        <w:t>Pflichtenheft in TP anfangen</w:t>
-      </w:r>
-    </w:p>
-    <w:p>
-      <w:pPr>
-        <w:pStyle w:val="Listenabsatz"/>
-        <w:numPr>
-          <w:ilvl w:val="1"/>
-          <w:numId w:val="3"/>
-        </w:numPr>
-      </w:pPr>
-      <w:r>
-        <w:t>Vorgehensmodell auswählen</w:t>
-      </w:r>
-    </w:p>
-    <w:p>
-      <w:pPr>
-        <w:pStyle w:val="Listenabsatz"/>
-        <w:numPr>
-          <w:ilvl w:val="1"/>
-          <w:numId w:val="3"/>
-        </w:numPr>
-      </w:pPr>
-      <w:r>
-        <w:t>Grundlegende Kenntnisse der benutzten Technologien</w:t>
-      </w:r>
-    </w:p>
-    <w:p>
-      <w:pPr>
-        <w:pStyle w:val="Listenabsatz"/>
-        <w:numPr>
-          <w:ilvl w:val="0"/>
-          <w:numId w:val="3"/>
-        </w:numPr>
-      </w:pPr>
-      <w:r>
-        <w:t>Kann</w:t>
-      </w:r>
-    </w:p>
-    <w:p>
-      <w:pPr>
-        <w:pStyle w:val="Listenabsatz"/>
-        <w:numPr>
-          <w:ilvl w:val="1"/>
-          <w:numId w:val="3"/>
-        </w:numPr>
-      </w:pPr>
-      <w:r>
-        <w:t>WBS vervollständigen</w:t>
-      </w:r>
-    </w:p>
-    <w:p>
-      <w:pPr>
-        <w:pStyle w:val="Listenabsatz"/>
-        <w:numPr>
-          <w:ilvl w:val="1"/>
-          <w:numId w:val="3"/>
-        </w:numPr>
-      </w:pPr>
-      <w:r>
-        <w:t>Vorgehensmodell ausgewählt</w:t>
-      </w:r>
-    </w:p>
-    <w:p>
-      <w:pPr>
-        <w:pStyle w:val="Listenabsatz"/>
-        <w:numPr>
-          <w:ilvl w:val="0"/>
-          <w:numId w:val="3"/>
-        </w:numPr>
-      </w:pPr>
-      <w:r>
-        <w:t>Probleme</w:t>
-      </w:r>
-    </w:p>
-    <w:p>
-      <w:pPr>
-        <w:pStyle w:val="Listenabsatz"/>
-        <w:numPr>
-          <w:ilvl w:val="1"/>
-          <w:numId w:val="3"/>
-        </w:numPr>
-      </w:pPr>
-      <w:r>
-        <w:t>Das letzte Pflichtenheft habe ich vor ein Jahr geschrieben</w:t>
-      </w:r>
-    </w:p>
-    <w:p>
-      <w:pPr>
-        <w:pStyle w:val="berschrift1"/>
-      </w:pPr>
-      <w:bookmarkStart w:id="3" w:name="_Toc499589272"/>
-      <w:r>
-        <w:t>09.11.2017</w:t>
-      </w:r>
-      <w:bookmarkEnd w:id="3"/>
     </w:p>
     <w:p>
       <w:pPr>
@@ -1752,10 +1750,11 @@
       <w:r>
         <w:rPr>
           <w:b/>
-          <w:color w:val="FF0000"/>
         </w:rPr>
-        <w:t>??????????????</w:t>
-      </w:r>
+        <w:t>Wasserfallmodell</w:t>
+      </w:r>
+      <w:bookmarkStart w:id="3" w:name="_GoBack"/>
+      <w:bookmarkEnd w:id="3"/>
     </w:p>
     <w:p>
       <w:pPr>
@@ -3304,7 +3303,7 @@
           <w:rPr>
             <w:noProof/>
           </w:rPr>
-          <w:t>4</w:t>
+          <w:t>6</w:t>
         </w:r>
         <w:r>
           <w:fldChar w:fldCharType="end"/>
@@ -4595,7 +4594,7 @@
 </file>
 
 <file path=customXml/itemProps1.xml><?xml version="1.0" encoding="utf-8"?>
-<ds:datastoreItem xmlns:ds="http://schemas.openxmlformats.org/officeDocument/2006/customXml" ds:itemID="{7EA8D72A-163B-4EEC-B041-CD7EF89E2B24}">
+<ds:datastoreItem xmlns:ds="http://schemas.openxmlformats.org/officeDocument/2006/customXml" ds:itemID="{F47F45C6-4645-4A09-ADA2-D722FC5FAFDD}">
   <ds:schemaRefs>
     <ds:schemaRef ds:uri="http://schemas.openxmlformats.org/officeDocument/2006/bibliography"/>
   </ds:schemaRefs>

</xml_diff>